<commit_message>
PIA segmentation notes, batch size class practice
</commit_message>
<xml_diff>
--- a/ProgramacionInteligenciaArtificial/Ana/Unit06-Segmentation/Unit06-Notes_Dirty.docx
+++ b/ProgramacionInteligenciaArtificial/Ana/Unit06-Segmentation/Unit06-Notes_Dirty.docx
@@ -1,6 +1,6 @@
 
 <file path=word/document.xml><?xml version="1.0" encoding="utf-8"?>
-<w:document xmlns:wpc="http://schemas.microsoft.com/office/word/2010/wordprocessingCanvas" xmlns:cx="http://schemas.microsoft.com/office/drawing/2014/chartex" xmlns:cx1="http://schemas.microsoft.com/office/drawing/2015/9/8/chartex" xmlns:cx2="http://schemas.microsoft.com/office/drawing/2015/10/21/chartex" xmlns:cx3="http://schemas.microsoft.com/office/drawing/2016/5/9/chartex" xmlns:cx4="http://schemas.microsoft.com/office/drawing/2016/5/10/chartex" xmlns:cx5="http://schemas.microsoft.com/office/drawing/2016/5/11/chartex" xmlns:cx6="http://schemas.microsoft.com/office/drawing/2016/5/12/chartex" xmlns:cx7="http://schemas.microsoft.com/office/drawing/2016/5/13/chartex" xmlns:cx8="http://schemas.microsoft.com/office/drawing/2016/5/14/chartex" xmlns:mc="http://schemas.openxmlformats.org/markup-compatibility/2006" xmlns:aink="http://schemas.microsoft.com/office/drawing/2016/ink" xmlns:am3d="http://schemas.microsoft.com/office/drawing/2017/model3d" xmlns:o="urn:schemas-microsoft-com:office:office" xmlns:oel="http://schemas.microsoft.com/office/2019/extlst" xmlns:r="http://schemas.openxmlformats.org/officeDocument/2006/relationships" xmlns:m="http://schemas.openxmlformats.org/officeDocument/2006/math" xmlns:v="urn:schemas-microsoft-com:vml" xmlns:wp14="http://schemas.microsoft.com/office/word/2010/wordprocessingDrawing" xmlns:wp="http://schemas.openxmlformats.org/drawingml/2006/wordprocessingDrawing" xmlns:w10="urn:schemas-microsoft-com:office:word" xmlns:w="http://schemas.openxmlformats.org/wordprocessingml/2006/main" xmlns:w14="http://schemas.microsoft.com/office/word/2010/wordml" xmlns:w15="http://schemas.microsoft.com/office/word/2012/wordml" xmlns:w16cex="http://schemas.microsoft.com/office/word/2018/wordml/cex" xmlns:w16cid="http://schemas.microsoft.com/office/word/2016/wordml/cid" xmlns:w16="http://schemas.microsoft.com/office/word/2018/wordml" xmlns:w16sdtdh="http://schemas.microsoft.com/office/word/2020/wordml/sdtdatahash" xmlns:w16se="http://schemas.microsoft.com/office/word/2015/wordml/symex" xmlns:wpg="http://schemas.microsoft.com/office/word/2010/wordprocessingGroup" xmlns:wpi="http://schemas.microsoft.com/office/word/2010/wordprocessingInk" xmlns:wne="http://schemas.microsoft.com/office/word/2006/wordml" xmlns:wps="http://schemas.microsoft.com/office/word/2010/wordprocessingShape" mc:Ignorable="w14 w15 w16se w16cid w16 w16cex w16sdtdh wp14">
+<w:document xmlns:wpc="http://schemas.microsoft.com/office/word/2010/wordprocessingCanvas" xmlns:cx="http://schemas.microsoft.com/office/drawing/2014/chartex" xmlns:cx1="http://schemas.microsoft.com/office/drawing/2015/9/8/chartex" xmlns:cx2="http://schemas.microsoft.com/office/drawing/2015/10/21/chartex" xmlns:cx3="http://schemas.microsoft.com/office/drawing/2016/5/9/chartex" xmlns:cx4="http://schemas.microsoft.com/office/drawing/2016/5/10/chartex" xmlns:cx5="http://schemas.microsoft.com/office/drawing/2016/5/11/chartex" xmlns:cx6="http://schemas.microsoft.com/office/drawing/2016/5/12/chartex" xmlns:cx7="http://schemas.microsoft.com/office/drawing/2016/5/13/chartex" xmlns:cx8="http://schemas.microsoft.com/office/drawing/2016/5/14/chartex" xmlns:mc="http://schemas.openxmlformats.org/markup-compatibility/2006" xmlns:aink="http://schemas.microsoft.com/office/drawing/2016/ink" xmlns:am3d="http://schemas.microsoft.com/office/drawing/2017/model3d" xmlns:o="urn:schemas-microsoft-com:office:office" xmlns:oel="http://schemas.microsoft.com/office/2019/extlst" xmlns:r="http://schemas.openxmlformats.org/officeDocument/2006/relationships" xmlns:m="http://schemas.openxmlformats.org/officeDocument/2006/math" xmlns:v="urn:schemas-microsoft-com:vml" xmlns:wp14="http://schemas.microsoft.com/office/word/2010/wordprocessingDrawing" xmlns:wp="http://schemas.openxmlformats.org/drawingml/2006/wordprocessingDrawing" xmlns:w10="urn:schemas-microsoft-com:office:word" xmlns:w="http://schemas.openxmlformats.org/wordprocessingml/2006/main" xmlns:w14="http://schemas.microsoft.com/office/word/2010/wordml" xmlns:w15="http://schemas.microsoft.com/office/word/2012/wordml" xmlns:w16cex="http://schemas.microsoft.com/office/word/2018/wordml/cex" xmlns:w16cid="http://schemas.microsoft.com/office/word/2016/wordml/cid" xmlns:w16="http://schemas.microsoft.com/office/word/2018/wordml" xmlns:w16du="http://schemas.microsoft.com/office/word/2023/wordml/word16du" xmlns:w16sdtdh="http://schemas.microsoft.com/office/word/2020/wordml/sdtdatahash" xmlns:w16se="http://schemas.microsoft.com/office/word/2015/wordml/symex" xmlns:wpg="http://schemas.microsoft.com/office/word/2010/wordprocessingGroup" xmlns:wpi="http://schemas.microsoft.com/office/word/2010/wordprocessingInk" xmlns:wne="http://schemas.microsoft.com/office/word/2006/wordml" xmlns:wps="http://schemas.microsoft.com/office/word/2010/wordprocessingShape" mc:Ignorable="w14 w15 w16se w16cid w16 w16cex w16sdtdh w16du wp14">
   <w:body>
     <w:p>
       <w:r>
@@ -8,63 +8,13 @@
       </w:r>
     </w:p>
     <w:p>
-      <w:proofErr w:type="spellStart"/>
       <w:r>
         <w:t>Segmentacion</w:t>
       </w:r>
-      <w:proofErr w:type="spellEnd"/>
-    </w:p>
-    <w:p>
-      <w:r>
-        <w:t xml:space="preserve">Otra de las tarea </w:t>
-      </w:r>
-      <w:proofErr w:type="spellStart"/>
-      <w:r>
-        <w:t>mas</w:t>
-      </w:r>
-      <w:proofErr w:type="spellEnd"/>
-      <w:r>
-        <w:t xml:space="preserve"> </w:t>
-      </w:r>
-      <w:proofErr w:type="spellStart"/>
-      <w:r>
-        <w:t>communes</w:t>
-      </w:r>
-      <w:proofErr w:type="spellEnd"/>
-      <w:r>
-        <w:t xml:space="preserve"> de la </w:t>
-      </w:r>
-      <w:proofErr w:type="spellStart"/>
-      <w:r>
-        <w:t>vision</w:t>
-      </w:r>
-      <w:proofErr w:type="spellEnd"/>
-      <w:r>
-        <w:t xml:space="preserve"> por </w:t>
-      </w:r>
-      <w:proofErr w:type="spellStart"/>
-      <w:r>
-        <w:t>computardor</w:t>
-      </w:r>
-      <w:proofErr w:type="spellEnd"/>
-      <w:r>
-        <w:t xml:space="preserve"> es la </w:t>
-      </w:r>
-      <w:proofErr w:type="spellStart"/>
-      <w:r>
-        <w:t>segmentacion</w:t>
-      </w:r>
-      <w:proofErr w:type="spellEnd"/>
-      <w:r>
-        <w:t xml:space="preserve">. Existen dos tipos de </w:t>
-      </w:r>
-      <w:proofErr w:type="spellStart"/>
-      <w:r>
-        <w:t>segmentacion</w:t>
-      </w:r>
-      <w:proofErr w:type="spellEnd"/>
-      <w:r>
-        <w:t>.</w:t>
+    </w:p>
+    <w:p>
+      <w:r>
+        <w:t>Otra de las tarea mas communes de la vision por computardor es la segmentacion. Existen dos tipos de segmentacion.</w:t>
       </w:r>
     </w:p>
     <w:p>
@@ -88,65 +38,28 @@
         </w:numPr>
       </w:pPr>
       <w:r>
-        <w:t xml:space="preserve">Segmentación de </w:t>
-      </w:r>
-      <w:proofErr w:type="spellStart"/>
-      <w:r>
-        <w:t>instacion</w:t>
-      </w:r>
-      <w:proofErr w:type="spellEnd"/>
-      <w:r>
-        <w:t>: diferencia diferentes objetos (aunque sean de la misma clase)</w:t>
-      </w:r>
-    </w:p>
-    <w:p>
-      <w:r>
-        <w:t xml:space="preserve">Segmentación </w:t>
-      </w:r>
-      <w:proofErr w:type="spellStart"/>
-      <w:r>
-        <w:t>semática</w:t>
-      </w:r>
-      <w:proofErr w:type="spellEnd"/>
-    </w:p>
-    <w:p>
-      <w:r>
-        <w:t xml:space="preserve">Clasifica la clase de cada uno de los </w:t>
-      </w:r>
-      <w:proofErr w:type="spellStart"/>
-      <w:r>
-        <w:t>pixels</w:t>
-      </w:r>
-      <w:proofErr w:type="spellEnd"/>
-      <w:r>
-        <w:t>.</w:t>
-      </w:r>
-    </w:p>
-    <w:p>
-      <w:r>
-        <w:t xml:space="preserve">Una de la redes </w:t>
-      </w:r>
-      <w:proofErr w:type="spellStart"/>
-      <w:r>
-        <w:t>mas</w:t>
-      </w:r>
-      <w:proofErr w:type="spellEnd"/>
-      <w:r>
-        <w:t xml:space="preserve"> </w:t>
+        <w:t>Segmentación de instacion: diferencia diferentes objetos (aunque sean de la misma clase)</w:t>
+      </w:r>
+    </w:p>
+    <w:p>
+      <w:r>
+        <w:t>Segmentación semática</w:t>
+      </w:r>
+    </w:p>
+    <w:p>
+      <w:r>
+        <w:t>Clasifica la clase de cada uno de los pixels.</w:t>
+      </w:r>
+    </w:p>
+    <w:p>
+      <w:r>
+        <w:t xml:space="preserve">Una de la redes mas </w:t>
       </w:r>
       <w:r>
         <w:t>comunes</w:t>
       </w:r>
       <w:r>
-        <w:t xml:space="preserve"> en </w:t>
-      </w:r>
-      <w:proofErr w:type="spellStart"/>
-      <w:r>
-        <w:t>sementacion</w:t>
-      </w:r>
-      <w:proofErr w:type="spellEnd"/>
-      <w:r>
-        <w:t xml:space="preserve"> es la U-NET, la cual utiliza una Red totalmente convolucional, un codificador-decodificador</w:t>
+        <w:t xml:space="preserve"> en sementacion es la U-NET, la cual utiliza una Red totalmente convolucional, un codificador-decodificador</w:t>
       </w:r>
       <w:r>
         <w:t>.</w:t>
@@ -165,13 +78,8 @@
           <w:numId w:val="1"/>
         </w:numPr>
       </w:pPr>
-      <w:proofErr w:type="spellStart"/>
-      <w:r>
-        <w:t>Unpooling</w:t>
-      </w:r>
-      <w:proofErr w:type="spellEnd"/>
-      <w:r>
-        <w:t>: aumenta el tamaño de un imagen</w:t>
+      <w:r>
+        <w:t>Unpooling: aumenta el tamaño de un imagen</w:t>
       </w:r>
     </w:p>
     <w:p>
@@ -183,15 +91,7 @@
         </w:numPr>
       </w:pPr>
       <w:r>
-        <w:t xml:space="preserve">Pone el vecino </w:t>
-      </w:r>
-      <w:proofErr w:type="spellStart"/>
-      <w:r>
-        <w:t>mas</w:t>
-      </w:r>
-      <w:proofErr w:type="spellEnd"/>
-      <w:r>
-        <w:t xml:space="preserve"> cercano</w:t>
+        <w:t>Pone el vecino mas cercano</w:t>
       </w:r>
     </w:p>
     <w:p>
@@ -215,15 +115,7 @@
         </w:numPr>
       </w:pPr>
       <w:r>
-        <w:t xml:space="preserve">Max </w:t>
-      </w:r>
-      <w:proofErr w:type="spellStart"/>
-      <w:r>
-        <w:t>unpooling</w:t>
-      </w:r>
-      <w:proofErr w:type="spellEnd"/>
-      <w:r>
-        <w:t xml:space="preserve">: pone el valor máximo </w:t>
+        <w:t xml:space="preserve">Max unpooling: pone el valor máximo </w:t>
       </w:r>
     </w:p>
     <w:p>
@@ -234,13 +126,8 @@
           <w:numId w:val="1"/>
         </w:numPr>
       </w:pPr>
-      <w:proofErr w:type="spellStart"/>
-      <w:r>
-        <w:t>Funcion</w:t>
-      </w:r>
-      <w:proofErr w:type="spellEnd"/>
-      <w:r>
-        <w:t xml:space="preserve"> de activación de la capa de salida: sigue las misma normas que los problemas de clasificación</w:t>
+      <w:r>
+        <w:t>Funcion de activación de la capa de salida: sigue las misma normas que los problemas de clasificación</w:t>
       </w:r>
     </w:p>
     <w:p>
@@ -264,13 +151,8 @@
         </w:numPr>
       </w:pPr>
       <w:r>
-        <w:t xml:space="preserve">Si se quiere detectar muchas clases sin solapamiento: </w:t>
-      </w:r>
-      <w:proofErr w:type="spellStart"/>
-      <w:r>
-        <w:t>softmax</w:t>
-      </w:r>
-      <w:proofErr w:type="spellEnd"/>
+        <w:t>Si se quiere detectar muchas clases sin solapamiento: softmax</w:t>
+      </w:r>
     </w:p>
     <w:p>
       <w:pPr>
@@ -281,23 +163,7 @@
         </w:numPr>
       </w:pPr>
       <w:r>
-        <w:t xml:space="preserve">Si se quiere </w:t>
-      </w:r>
-      <w:proofErr w:type="spellStart"/>
-      <w:r>
-        <w:t>dtectar</w:t>
-      </w:r>
-      <w:proofErr w:type="spellEnd"/>
-      <w:r>
-        <w:t xml:space="preserve"> </w:t>
-      </w:r>
-      <w:proofErr w:type="spellStart"/>
-      <w:r>
-        <w:t>multiple</w:t>
-      </w:r>
-      <w:proofErr w:type="spellEnd"/>
-      <w:r>
-        <w:t xml:space="preserve"> clases con solapamiento: sigmoide</w:t>
+        <w:t>Si se quiere dtectar multiple clases con solapamiento: sigmoide</w:t>
       </w:r>
     </w:p>
     <w:p>
@@ -308,13 +174,8 @@
           <w:numId w:val="1"/>
         </w:numPr>
       </w:pPr>
-      <w:proofErr w:type="spellStart"/>
-      <w:r>
-        <w:t>Funcion</w:t>
-      </w:r>
-      <w:proofErr w:type="spellEnd"/>
-      <w:r>
-        <w:t xml:space="preserve"> de perdidas: se puede utilizar la entropía cruzada, pero en segmentación otras funcionan mejor. Como por ejemplo ‘dice’</w:t>
+      <w:r>
+        <w:t>Funcion de perdidas: se puede utilizar la entropía cruzada, pero en segmentación otras funcionan mejor. Como por ejemplo ‘dice’</w:t>
       </w:r>
     </w:p>
     <w:p>
@@ -325,13 +186,8 @@
           <w:numId w:val="1"/>
         </w:numPr>
       </w:pPr>
-      <w:proofErr w:type="spellStart"/>
-      <w:r>
-        <w:t>Metricas</w:t>
-      </w:r>
-      <w:proofErr w:type="spellEnd"/>
-      <w:r>
-        <w:t>: diferentes métricas</w:t>
+      <w:r>
+        <w:t>Metricas: diferentes métricas</w:t>
       </w:r>
     </w:p>
     <w:p>
@@ -354,28 +210,12 @@
     </w:p>
     <w:p>
       <w:r>
-        <w:t xml:space="preserve">Se hace una detección del objeto y luego se hace una </w:t>
-      </w:r>
-      <w:proofErr w:type="spellStart"/>
-      <w:r>
-        <w:t>sementación</w:t>
-      </w:r>
-      <w:proofErr w:type="spellEnd"/>
-      <w:r>
-        <w:t xml:space="preserve">. </w:t>
-      </w:r>
-    </w:p>
-    <w:p>
-      <w:r>
-        <w:t xml:space="preserve">Una de las redes mas comunes es la </w:t>
-      </w:r>
-      <w:proofErr w:type="spellStart"/>
-      <w:r>
-        <w:t>Mask</w:t>
-      </w:r>
-      <w:proofErr w:type="spellEnd"/>
-      <w:r>
-        <w:t xml:space="preserve"> R-CNN. Primero hace la detección de instancias y luego segmenta</w:t>
+        <w:t xml:space="preserve">Se hace una detección del objeto y luego se hace una sementación. </w:t>
+      </w:r>
+    </w:p>
+    <w:p>
+      <w:r>
+        <w:t>Una de las redes mas comunes es la Mask R-CNN. Primero hace la detección de instancias y luego segmenta</w:t>
       </w:r>
     </w:p>
     <w:p/>
@@ -389,44 +229,12 @@
         <w:t>Los problemas de segmentación se utilizan 2 imágenes: uno para la propia imagen y otra para la máscara</w:t>
       </w:r>
       <w:r>
-        <w:t xml:space="preserve">. La </w:t>
-      </w:r>
-      <w:proofErr w:type="spellStart"/>
-      <w:r>
-        <w:t>shpae</w:t>
-      </w:r>
-      <w:proofErr w:type="spellEnd"/>
-      <w:r>
-        <w:t xml:space="preserve"> de la </w:t>
-      </w:r>
-      <w:proofErr w:type="spellStart"/>
-      <w:r>
-        <w:t>mascara</w:t>
-      </w:r>
-      <w:proofErr w:type="spellEnd"/>
-      <w:r>
-        <w:t>, es: filas columnas, y n clases</w:t>
-      </w:r>
-    </w:p>
-    <w:p>
-      <w:r>
-        <w:t xml:space="preserve">Si el problema es de </w:t>
-      </w:r>
-      <w:proofErr w:type="spellStart"/>
-      <w:r>
-        <w:t>clasificiacion</w:t>
-      </w:r>
-      <w:proofErr w:type="spellEnd"/>
-      <w:r>
-        <w:t xml:space="preserve"> binaria, el problema de traba de la misma forma. Capa de salida con </w:t>
-      </w:r>
-      <w:proofErr w:type="spellStart"/>
-      <w:r>
-        <w:t>funcion</w:t>
-      </w:r>
-      <w:proofErr w:type="spellEnd"/>
-      <w:r>
-        <w:t xml:space="preserve"> de activación sigmoide</w:t>
+        <w:t>. La shpae de la mascara, es: filas columnas, y n clases</w:t>
+      </w:r>
+    </w:p>
+    <w:p>
+      <w:r>
+        <w:t>Si el problema es de clasificiacion binaria, el problema de traba de la misma forma. Capa de salida con funcion de activación sigmoide</w:t>
       </w:r>
     </w:p>
     <w:p>
@@ -435,54 +243,20 @@
       </w:r>
     </w:p>
     <w:p>
-      <w:proofErr w:type="spellStart"/>
       <w:r>
         <w:lastRenderedPageBreak/>
         <w:t>Metricas</w:t>
       </w:r>
-      <w:proofErr w:type="spellEnd"/>
-    </w:p>
-    <w:p>
-      <w:r>
-        <w:t xml:space="preserve">Normalmente en </w:t>
-      </w:r>
-      <w:proofErr w:type="spellStart"/>
-      <w:r>
-        <w:t>segmentacio</w:t>
-      </w:r>
-      <w:proofErr w:type="spellEnd"/>
-      <w:r>
-        <w:t xml:space="preserve"> se utiliza el </w:t>
-      </w:r>
-      <w:proofErr w:type="spellStart"/>
-      <w:r>
-        <w:t>ceficiente</w:t>
-      </w:r>
-      <w:proofErr w:type="spellEnd"/>
-      <w:r>
-        <w:t xml:space="preserve"> Dice o la IOU</w:t>
-      </w:r>
-      <w:r>
-        <w:t xml:space="preserve"> (intersección sobre </w:t>
-      </w:r>
-      <w:proofErr w:type="spellStart"/>
-      <w:r>
-        <w:t>union</w:t>
-      </w:r>
-      <w:proofErr w:type="spellEnd"/>
-      <w:r>
-        <w:t>)</w:t>
-      </w:r>
-      <w:r>
-        <w:t xml:space="preserve">. Estas funciones de métricas no están por defecto en </w:t>
-      </w:r>
-      <w:proofErr w:type="spellStart"/>
-      <w:r>
-        <w:t>tensorflow</w:t>
-      </w:r>
-      <w:proofErr w:type="spellEnd"/>
-      <w:r>
-        <w:t xml:space="preserve"> por lo que hay que crearlas a mano</w:t>
+    </w:p>
+    <w:p>
+      <w:r>
+        <w:t>Normalmente en segmentacio se utiliza el ceficiente Dice o la IOU</w:t>
+      </w:r>
+      <w:r>
+        <w:t xml:space="preserve"> (intersección sobre union)</w:t>
+      </w:r>
+      <w:r>
+        <w:t>. Estas funciones de métricas no están por defecto en tensorflow por lo que hay que crearlas a mano</w:t>
       </w:r>
     </w:p>
     <w:p>
@@ -491,6 +265,32 @@
       </w:r>
       <w:r>
         <w:t xml:space="preserve"> para cada una de las clases y se hace las métricas (también se puede dar mas peso a una de las clases)</w:t>
+      </w:r>
+    </w:p>
+    <w:p>
+      <w:r>
+        <w:br w:type="page"/>
+      </w:r>
+    </w:p>
+    <w:p>
+      <w:r>
+        <w:lastRenderedPageBreak/>
+        <w:t>08/05/2024</w:t>
+      </w:r>
+    </w:p>
+    <w:p>
+      <w:r>
+        <w:t>Segmenacion semántica, puede ser binaria o multiclase.</w:t>
+      </w:r>
+    </w:p>
+    <w:p>
+      <w:r>
+        <w:t>La mascara tiene tantas capas como numero de etiquetas</w:t>
+      </w:r>
+    </w:p>
+    <w:p>
+      <w:r>
+        <w:t>En este itpo de problemas tamibne se puede aprovechar la transferencia de conocimiento. Incluso se puede utilizar una red de clasificación normal para la fase de convolución y solo se entrena la fase de deconvolucion. Existe una librería que facilita este proceso</w:t>
       </w:r>
     </w:p>
     <w:sectPr>
@@ -504,7 +304,7 @@
 </file>
 
 <file path=word/numbering.xml><?xml version="1.0" encoding="utf-8"?>
-<w:numbering xmlns:wpc="http://schemas.microsoft.com/office/word/2010/wordprocessingCanvas" xmlns:cx="http://schemas.microsoft.com/office/drawing/2014/chartex" xmlns:cx1="http://schemas.microsoft.com/office/drawing/2015/9/8/chartex" xmlns:cx2="http://schemas.microsoft.com/office/drawing/2015/10/21/chartex" xmlns:cx3="http://schemas.microsoft.com/office/drawing/2016/5/9/chartex" xmlns:cx4="http://schemas.microsoft.com/office/drawing/2016/5/10/chartex" xmlns:cx5="http://schemas.microsoft.com/office/drawing/2016/5/11/chartex" xmlns:cx6="http://schemas.microsoft.com/office/drawing/2016/5/12/chartex" xmlns:cx7="http://schemas.microsoft.com/office/drawing/2016/5/13/chartex" xmlns:cx8="http://schemas.microsoft.com/office/drawing/2016/5/14/chartex" xmlns:mc="http://schemas.openxmlformats.org/markup-compatibility/2006" xmlns:aink="http://schemas.microsoft.com/office/drawing/2016/ink" xmlns:am3d="http://schemas.microsoft.com/office/drawing/2017/model3d" xmlns:o="urn:schemas-microsoft-com:office:office" xmlns:oel="http://schemas.microsoft.com/office/2019/extlst" xmlns:r="http://schemas.openxmlformats.org/officeDocument/2006/relationships" xmlns:m="http://schemas.openxmlformats.org/officeDocument/2006/math" xmlns:v="urn:schemas-microsoft-com:vml" xmlns:wp14="http://schemas.microsoft.com/office/word/2010/wordprocessingDrawing" xmlns:wp="http://schemas.openxmlformats.org/drawingml/2006/wordprocessingDrawing" xmlns:w10="urn:schemas-microsoft-com:office:word" xmlns:w="http://schemas.openxmlformats.org/wordprocessingml/2006/main" xmlns:w14="http://schemas.microsoft.com/office/word/2010/wordml" xmlns:w15="http://schemas.microsoft.com/office/word/2012/wordml" xmlns:w16cex="http://schemas.microsoft.com/office/word/2018/wordml/cex" xmlns:w16cid="http://schemas.microsoft.com/office/word/2016/wordml/cid" xmlns:w16="http://schemas.microsoft.com/office/word/2018/wordml" xmlns:w16sdtdh="http://schemas.microsoft.com/office/word/2020/wordml/sdtdatahash" xmlns:w16se="http://schemas.microsoft.com/office/word/2015/wordml/symex" xmlns:wpg="http://schemas.microsoft.com/office/word/2010/wordprocessingGroup" xmlns:wpi="http://schemas.microsoft.com/office/word/2010/wordprocessingInk" xmlns:wne="http://schemas.microsoft.com/office/word/2006/wordml" xmlns:wps="http://schemas.microsoft.com/office/word/2010/wordprocessingShape" mc:Ignorable="w14 w15 w16se w16cid w16 w16cex w16sdtdh wp14">
+<w:numbering xmlns:wpc="http://schemas.microsoft.com/office/word/2010/wordprocessingCanvas" xmlns:cx="http://schemas.microsoft.com/office/drawing/2014/chartex" xmlns:cx1="http://schemas.microsoft.com/office/drawing/2015/9/8/chartex" xmlns:cx2="http://schemas.microsoft.com/office/drawing/2015/10/21/chartex" xmlns:cx3="http://schemas.microsoft.com/office/drawing/2016/5/9/chartex" xmlns:cx4="http://schemas.microsoft.com/office/drawing/2016/5/10/chartex" xmlns:cx5="http://schemas.microsoft.com/office/drawing/2016/5/11/chartex" xmlns:cx6="http://schemas.microsoft.com/office/drawing/2016/5/12/chartex" xmlns:cx7="http://schemas.microsoft.com/office/drawing/2016/5/13/chartex" xmlns:cx8="http://schemas.microsoft.com/office/drawing/2016/5/14/chartex" xmlns:mc="http://schemas.openxmlformats.org/markup-compatibility/2006" xmlns:aink="http://schemas.microsoft.com/office/drawing/2016/ink" xmlns:am3d="http://schemas.microsoft.com/office/drawing/2017/model3d" xmlns:o="urn:schemas-microsoft-com:office:office" xmlns:oel="http://schemas.microsoft.com/office/2019/extlst" xmlns:r="http://schemas.openxmlformats.org/officeDocument/2006/relationships" xmlns:m="http://schemas.openxmlformats.org/officeDocument/2006/math" xmlns:v="urn:schemas-microsoft-com:vml" xmlns:wp14="http://schemas.microsoft.com/office/word/2010/wordprocessingDrawing" xmlns:wp="http://schemas.openxmlformats.org/drawingml/2006/wordprocessingDrawing" xmlns:w10="urn:schemas-microsoft-com:office:word" xmlns:w="http://schemas.openxmlformats.org/wordprocessingml/2006/main" xmlns:w14="http://schemas.microsoft.com/office/word/2010/wordml" xmlns:w15="http://schemas.microsoft.com/office/word/2012/wordml" xmlns:w16cex="http://schemas.microsoft.com/office/word/2018/wordml/cex" xmlns:w16cid="http://schemas.microsoft.com/office/word/2016/wordml/cid" xmlns:w16="http://schemas.microsoft.com/office/word/2018/wordml" xmlns:w16du="http://schemas.microsoft.com/office/word/2023/wordml/word16du" xmlns:w16sdtdh="http://schemas.microsoft.com/office/word/2020/wordml/sdtdatahash" xmlns:w16se="http://schemas.microsoft.com/office/word/2015/wordml/symex" xmlns:wpg="http://schemas.microsoft.com/office/word/2010/wordprocessingGroup" xmlns:wpi="http://schemas.microsoft.com/office/word/2010/wordprocessingInk" xmlns:wne="http://schemas.microsoft.com/office/word/2006/wordml" xmlns:wps="http://schemas.microsoft.com/office/word/2010/wordprocessingShape" mc:Ignorable="w14 w15 w16se w16cid w16 w16cex w16sdtdh w16du wp14">
   <w:abstractNum w:abstractNumId="0" w15:restartNumberingAfterBreak="0">
     <w:nsid w:val="345C7109"/>
     <w:multiLevelType w:val="hybridMultilevel"/>
@@ -625,7 +425,7 @@
 </file>
 
 <file path=word/styles.xml><?xml version="1.0" encoding="utf-8"?>
-<w:styles xmlns:mc="http://schemas.openxmlformats.org/markup-compatibility/2006" xmlns:r="http://schemas.openxmlformats.org/officeDocument/2006/relationships" xmlns:w="http://schemas.openxmlformats.org/wordprocessingml/2006/main" xmlns:w14="http://schemas.microsoft.com/office/word/2010/wordml" xmlns:w15="http://schemas.microsoft.com/office/word/2012/wordml" xmlns:w16cex="http://schemas.microsoft.com/office/word/2018/wordml/cex" xmlns:w16cid="http://schemas.microsoft.com/office/word/2016/wordml/cid" xmlns:w16="http://schemas.microsoft.com/office/word/2018/wordml" xmlns:w16sdtdh="http://schemas.microsoft.com/office/word/2020/wordml/sdtdatahash" xmlns:w16se="http://schemas.microsoft.com/office/word/2015/wordml/symex" mc:Ignorable="w14 w15 w16se w16cid w16 w16cex w16sdtdh">
+<w:styles xmlns:mc="http://schemas.openxmlformats.org/markup-compatibility/2006" xmlns:r="http://schemas.openxmlformats.org/officeDocument/2006/relationships" xmlns:w="http://schemas.openxmlformats.org/wordprocessingml/2006/main" xmlns:w14="http://schemas.microsoft.com/office/word/2010/wordml" xmlns:w15="http://schemas.microsoft.com/office/word/2012/wordml" xmlns:w16cex="http://schemas.microsoft.com/office/word/2018/wordml/cex" xmlns:w16cid="http://schemas.microsoft.com/office/word/2016/wordml/cid" xmlns:w16="http://schemas.microsoft.com/office/word/2018/wordml" xmlns:w16du="http://schemas.microsoft.com/office/word/2023/wordml/word16du" xmlns:w16sdtdh="http://schemas.microsoft.com/office/word/2020/wordml/sdtdatahash" xmlns:w16se="http://schemas.microsoft.com/office/word/2015/wordml/symex" mc:Ignorable="w14 w15 w16se w16cid w16 w16cex w16sdtdh w16du">
   <w:docDefaults>
     <w:rPrDefault>
       <w:rPr>

</xml_diff>